<commit_message>
Update cahier de charge velo.docx
</commit_message>
<xml_diff>
--- a/ProjetTest/cahier de charge velo.docx
+++ b/ProjetTest/cahier de charge velo.docx
@@ -4485,7 +4485,7 @@
           </mc:Choice>
           <mc:Fallback>
             <w:pict>
-              <v:rect w14:anchorId="3CCB4A3B" id="Rectangle 1073741825" o:spid="_x0000_s1026" style="position:absolute;margin-left:42.6pt;margin-top:510.85pt;width:509.4pt;height:256.45pt;z-index:251677696;visibility:visible;mso-wrap-style:square;mso-width-percent:0;mso-height-percent:0;mso-wrap-distance-left:2.88pt;mso-wrap-distance-top:2.88pt;mso-wrap-distance-right:2.88pt;mso-wrap-distance-bottom:2.88pt;mso-position-horizontal:absolute;mso-position-horizontal-relative:text;mso-position-vertical:absolute;mso-position-vertical-relative:text;mso-width-percent:0;mso-height-percent:0;mso-width-relative:page;mso-height-relative:page;v-text-anchor:top" o:gfxdata="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" filled="f" stroked="f" strokeweight="2pt">
+              <v:rect w14:anchorId="1C625D2E" id="Rectangle 1073741825" o:spid="_x0000_s1026" style="position:absolute;margin-left:42.6pt;margin-top:510.85pt;width:509.4pt;height:256.45pt;z-index:251677696;visibility:visible;mso-wrap-style:square;mso-width-percent:0;mso-height-percent:0;mso-wrap-distance-left:2.88pt;mso-wrap-distance-top:2.88pt;mso-wrap-distance-right:2.88pt;mso-wrap-distance-bottom:2.88pt;mso-position-horizontal:absolute;mso-position-horizontal-relative:text;mso-position-vertical:absolute;mso-position-vertical-relative:text;mso-width-percent:0;mso-height-percent:0;mso-width-relative:page;mso-height-relative:page;v-text-anchor:top" o:gfxdata="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" filled="f" stroked="f" strokeweight="2pt">
                 <v:shadow color="black [0]"/>
                 <o:lock v:ext="edit" shapetype="t"/>
                 <v:textbox inset="0,0,0,0"/>
@@ -8601,7 +8601,7 @@
         <mc:AlternateContent>
           <mc:Choice Requires="wpg">
             <w:drawing>
-              <wp:anchor distT="0" distB="0" distL="114300" distR="114300" simplePos="0" relativeHeight="251682816" behindDoc="0" locked="0" layoutInCell="1" allowOverlap="1" wp14:anchorId="5A866D6F" wp14:editId="292044C9">
+              <wp:anchor distT="0" distB="0" distL="114300" distR="114300" simplePos="0" relativeHeight="251682816" behindDoc="0" locked="0" layoutInCell="1" allowOverlap="1" wp14:anchorId="5A866D6F" wp14:editId="6402D60F">
                 <wp:simplePos x="0" y="0"/>
                 <wp:positionH relativeFrom="margin">
                   <wp:align>center</wp:align>
@@ -9143,76 +9143,6 @@
                                   <w:szCs w:val="20"/>
                                 </w:rPr>
                                 <w:t>Nos points de location</w:t>
-                              </w:r>
-                            </w:p>
-                          </w:txbxContent>
-                        </wps:txbx>
-                        <wps:bodyPr rot="0" vert="horz" wrap="square" lIns="36576" tIns="36576" rIns="36576" bIns="36576" anchor="t" anchorCtr="0" upright="1">
-                          <a:noAutofit/>
-                        </wps:bodyPr>
-                      </wps:wsp>
-                      <wps:wsp>
-                        <wps:cNvPr id="1073741901" name="Text Box 101"/>
-                        <wps:cNvSpPr txBox="1">
-                          <a:spLocks noChangeArrowheads="1"/>
-                        </wps:cNvSpPr>
-                        <wps:spPr bwMode="auto">
-                          <a:xfrm>
-                            <a:off x="1109619" y="1066542"/>
-                            <a:ext cx="15639" cy="3195"/>
-                          </a:xfrm>
-                          <a:prstGeom prst="rect">
-                            <a:avLst/>
-                          </a:prstGeom>
-                          <a:noFill/>
-                          <a:ln w="25400">
-                            <a:solidFill>
-                              <a:srgbClr val="7F7F7F"/>
-                            </a:solidFill>
-                            <a:miter lim="800000"/>
-                            <a:headEnd/>
-                            <a:tailEnd/>
-                          </a:ln>
-                          <a:effectLst/>
-                          <a:extLst>
-                            <a:ext uri="{909E8E84-426E-40DD-AFC4-6F175D3DCCD1}">
-                              <a14:hiddenFill xmlns:a14="http://schemas.microsoft.com/office/drawing/2010/main">
-                                <a:solidFill>
-                                  <a:srgbClr val="5B9BD5"/>
-                                </a:solidFill>
-                              </a14:hiddenFill>
-                            </a:ext>
-                            <a:ext uri="{AF507438-7753-43E0-B8FC-AC1667EBCBE1}">
-                              <a14:hiddenEffects xmlns:a14="http://schemas.microsoft.com/office/drawing/2010/main">
-                                <a:effectLst>
-                                  <a:outerShdw dist="35921" dir="2700000" algn="ctr" rotWithShape="0">
-                                    <a:schemeClr val="dk1">
-                                      <a:lumMod val="0"/>
-                                      <a:lumOff val="0"/>
-                                    </a:schemeClr>
-                                  </a:outerShdw>
-                                </a:effectLst>
-                              </a14:hiddenEffects>
-                            </a:ext>
-                          </a:extLst>
-                        </wps:spPr>
-                        <wps:txbx>
-                          <w:txbxContent>
-                            <w:p>
-                              <w:pPr>
-                                <w:widowControl w:val="0"/>
-                                <w:jc w:val="center"/>
-                                <w:rPr>
-                                  <w:sz w:val="20"/>
-                                  <w:szCs w:val="20"/>
-                                </w:rPr>
-                              </w:pPr>
-                              <w:r>
-                                <w:rPr>
-                                  <w:sz w:val="20"/>
-                                  <w:szCs w:val="20"/>
-                                </w:rPr>
-                                <w:t>Inscription / se connecter</w:t>
                               </w:r>
                             </w:p>
                           </w:txbxContent>
@@ -10763,6 +10693,71 @@
                         </wps:spPr>
                         <wps:bodyPr/>
                       </wps:wsp>
+                      <wps:wsp>
+                        <wps:cNvPr id="1073741901" name="Text Box 101"/>
+                        <wps:cNvSpPr txBox="1">
+                          <a:spLocks noChangeArrowheads="1"/>
+                        </wps:cNvSpPr>
+                        <wps:spPr bwMode="auto">
+                          <a:xfrm>
+                            <a:off x="1109619" y="1066542"/>
+                            <a:ext cx="15639" cy="3195"/>
+                          </a:xfrm>
+                          <a:prstGeom prst="rect">
+                            <a:avLst/>
+                          </a:prstGeom>
+                          <a:solidFill>
+                            <a:schemeClr val="bg1"/>
+                          </a:solidFill>
+                          <a:ln w="25400">
+                            <a:solidFill>
+                              <a:srgbClr val="7F7F7F"/>
+                            </a:solidFill>
+                            <a:miter lim="800000"/>
+                            <a:headEnd/>
+                            <a:tailEnd/>
+                          </a:ln>
+                          <a:effectLst/>
+                          <a:extLst>
+                            <a:ext uri="{AF507438-7753-43E0-B8FC-AC1667EBCBE1}">
+                              <a14:hiddenEffects xmlns:a14="http://schemas.microsoft.com/office/drawing/2010/main">
+                                <a:effectLst>
+                                  <a:outerShdw dist="35921" dir="2700000" algn="ctr" rotWithShape="0">
+                                    <a:schemeClr val="dk1">
+                                      <a:lumMod val="0"/>
+                                      <a:lumOff val="0"/>
+                                    </a:schemeClr>
+                                  </a:outerShdw>
+                                </a:effectLst>
+                              </a14:hiddenEffects>
+                            </a:ext>
+                          </a:extLst>
+                        </wps:spPr>
+                        <wps:txbx>
+                          <w:txbxContent>
+                            <w:p>
+                              <w:pPr>
+                                <w:widowControl w:val="0"/>
+                                <w:jc w:val="center"/>
+                                <w:rPr>
+                                  <w:sz w:val="20"/>
+                                  <w:szCs w:val="20"/>
+                                </w:rPr>
+                              </w:pPr>
+                              <w:r>
+                                <w:rPr>
+                                  <w:sz w:val="20"/>
+                                  <w:szCs w:val="20"/>
+                                </w:rPr>
+                                <w:t>Inscription / se connecter</w:t>
+                              </w:r>
+                            </w:p>
+                          </w:txbxContent>
+                        </wps:txbx>
+                        <wps:bodyPr rot="0" vert="horz" wrap="square" lIns="36576" tIns="36576" rIns="36576" bIns="36576" anchor="t" anchorCtr="0" upright="1">
+                          <a:noAutofit/>
+                        </wps:bodyPr>
+                      </wps:wsp>
                     </wpg:wgp>
                   </a:graphicData>
                 </a:graphic>
@@ -10777,7 +10772,7 @@
           </mc:Choice>
           <mc:Fallback>
             <w:pict>
-              <v:group w14:anchorId="5A866D6F" id="Groupe 1073741892" o:spid="_x0000_s1064" style="position:absolute;margin-left:0;margin-top:22.75pt;width:516.6pt;height:271.9pt;z-index:251682816;mso-position-horizontal:center;mso-position-horizontal-relative:margin" coordorigin="10686,10552" coordsize="656,345" o:gfxdata="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">
+              <v:group w14:anchorId="5A866D6F" id="Groupe 1073741892" o:spid="_x0000_s1064" style="position:absolute;margin-left:0;margin-top:22.75pt;width:516.6pt;height:271.9pt;z-index:251682816;mso-position-horizontal:center;mso-position-horizontal-relative:margin" coordorigin="10686,10552" coordsize="656,345" o:gfxdata="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">
                 <v:shapetype id="_x0000_t32" coordsize="21600,21600" o:spt="32" o:oned="t" path="m,l21600,21600e" filled="f">
                   <v:path arrowok="t" fillok="f" o:connecttype="none"/>
                   <o:lock v:ext="edit" shapetype="t"/>
@@ -10899,43 +10894,19 @@
                     </w:txbxContent>
                   </v:textbox>
                 </v:shape>
-                <v:shape id="Text Box 101" o:spid="_x0000_s1074" type="#_x0000_t202" style="position:absolute;left:11096;top:10665;width:156;height:32;visibility:visible;mso-wrap-style:square;v-text-anchor:top" o:gfxdata="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" filled="f" fillcolor="#5b9bd5" strokecolor="#7f7f7f" strokeweight="2pt">
-                  <v:shadow color="black [0]"/>
-                  <v:textbox inset="2.88pt,2.88pt,2.88pt,2.88pt">
-                    <w:txbxContent>
-                      <w:p>
-                        <w:pPr>
-                          <w:widowControl w:val="0"/>
-                          <w:jc w:val="center"/>
-                          <w:rPr>
-                            <w:sz w:val="20"/>
-                            <w:szCs w:val="20"/>
-                          </w:rPr>
-                        </w:pPr>
-                        <w:r>
-                          <w:rPr>
-                            <w:sz w:val="20"/>
-                            <w:szCs w:val="20"/>
-                          </w:rPr>
-                          <w:t>Inscription / se connecter</w:t>
-                        </w:r>
-                      </w:p>
-                    </w:txbxContent>
-                  </v:textbox>
-                </v:shape>
-                <v:shape id="AutoShape 102" o:spid="_x0000_s1075" type="#_x0000_t32" style="position:absolute;left:10856;top:10647;width:0;height:17;visibility:visible;mso-wrap-style:square" o:connectortype="straight" o:gfxdata="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" strokecolor="black [0]" strokeweight="2pt">
+                <v:shape id="AutoShape 102" o:spid="_x0000_s1074" type="#_x0000_t32" style="position:absolute;left:10856;top:10647;width:0;height:17;visibility:visible;mso-wrap-style:square" o:connectortype="straight" o:gfxdata="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" strokecolor="black [0]" strokeweight="2pt">
                   <v:shadow color="black [0]"/>
                 </v:shape>
-                <v:shape id="AutoShape 103" o:spid="_x0000_s1076" type="#_x0000_t32" style="position:absolute;left:11180;top:10647;width:0;height:17;visibility:visible;mso-wrap-style:square" o:connectortype="straight" o:gfxdata="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" strokecolor="black [0]" strokeweight="2pt">
+                <v:shape id="AutoShape 103" o:spid="_x0000_s1075" type="#_x0000_t32" style="position:absolute;left:11180;top:10647;width:0;height:17;visibility:visible;mso-wrap-style:square" o:connectortype="straight" o:gfxdata="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" strokecolor="black [0]" strokeweight="2pt">
                   <v:shadow color="black [0]"/>
                 </v:shape>
-                <v:shape id="AutoShape 105" o:spid="_x0000_s1077" type="#_x0000_t32" style="position:absolute;left:11046;top:10696;width:0;height:143;visibility:visible;mso-wrap-style:square" o:connectortype="straight" o:gfxdata="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" strokecolor="black [0]" strokeweight="2pt">
+                <v:shape id="AutoShape 105" o:spid="_x0000_s1076" type="#_x0000_t32" style="position:absolute;left:11046;top:10696;width:0;height:143;visibility:visible;mso-wrap-style:square" o:connectortype="straight" o:gfxdata="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" strokecolor="black [0]" strokeweight="2pt">
                   <v:shadow color="black [0]"/>
                 </v:shape>
-                <v:shape id="AutoShape 107" o:spid="_x0000_s1078" type="#_x0000_t32" style="position:absolute;left:11047;top:10647;width:0;height:17;visibility:visible;mso-wrap-style:square" o:connectortype="straight" o:gfxdata="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" strokecolor="black [0]" strokeweight="2pt">
+                <v:shape id="AutoShape 107" o:spid="_x0000_s1077" type="#_x0000_t32" style="position:absolute;left:11047;top:10647;width:0;height:17;visibility:visible;mso-wrap-style:square" o:connectortype="straight" o:gfxdata="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" strokecolor="black [0]" strokeweight="2pt">
                   <v:shadow color="black [0]"/>
                 </v:shape>
-                <v:shape id="Text Box 108" o:spid="_x0000_s1079" type="#_x0000_t202" style="position:absolute;left:11014;top:10664;width:67;height:32;visibility:visible;mso-wrap-style:square;v-text-anchor:top" o:gfxdata="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" filled="f" fillcolor="#5b9bd5" strokecolor="#7f7f7f" strokeweight="2pt">
+                <v:shape id="Text Box 108" o:spid="_x0000_s1078" type="#_x0000_t202" style="position:absolute;left:11014;top:10664;width:67;height:32;visibility:visible;mso-wrap-style:square;v-text-anchor:top" o:gfxdata="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" filled="f" fillcolor="#5b9bd5" strokecolor="#7f7f7f" strokeweight="2pt">
                   <v:shadow color="black [0]"/>
                   <v:textbox inset="2.88pt,2.88pt,2.88pt,2.88pt">
                     <w:txbxContent>
@@ -10967,7 +10938,7 @@
                     </w:txbxContent>
                   </v:textbox>
                 </v:shape>
-                <v:shape id="Text Box 109" o:spid="_x0000_s1080" type="#_x0000_t202" style="position:absolute;left:10686;top:10731;width:64;height:32;visibility:visible;mso-wrap-style:square;v-text-anchor:top" o:gfxdata="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" filled="f" fillcolor="#5b9bd5" strokecolor="#7f7f7f" strokeweight="2pt">
+                <v:shape id="Text Box 109" o:spid="_x0000_s1079" type="#_x0000_t202" style="position:absolute;left:10686;top:10731;width:64;height:32;visibility:visible;mso-wrap-style:square;v-text-anchor:top" o:gfxdata="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" filled="f" fillcolor="#5b9bd5" strokecolor="#7f7f7f" strokeweight="2pt">
                   <v:shadow color="black [0]"/>
                   <v:textbox inset="2.88pt,2.88pt,2.88pt,2.88pt">
                     <w:txbxContent>
@@ -10993,7 +10964,7 @@
                     </w:txbxContent>
                   </v:textbox>
                 </v:shape>
-                <v:shape id="Text Box 110" o:spid="_x0000_s1081" type="#_x0000_t202" style="position:absolute;left:10755;top:10731;width:64;height:32;visibility:visible;mso-wrap-style:square;v-text-anchor:top" o:gfxdata="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" filled="f" fillcolor="#5b9bd5" strokecolor="#7f7f7f" strokeweight="2pt">
+                <v:shape id="Text Box 110" o:spid="_x0000_s1080" type="#_x0000_t202" style="position:absolute;left:10755;top:10731;width:64;height:32;visibility:visible;mso-wrap-style:square;v-text-anchor:top" o:gfxdata="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" filled="f" fillcolor="#5b9bd5" strokecolor="#7f7f7f" strokeweight="2pt">
                   <v:shadow color="black [0]"/>
                   <v:textbox inset="2.88pt,2.88pt,2.88pt,2.88pt">
                     <w:txbxContent>
@@ -11019,28 +10990,28 @@
                     </w:txbxContent>
                   </v:textbox>
                 </v:shape>
-                <v:shape id="AutoShape 111" o:spid="_x0000_s1082" type="#_x0000_t32" style="position:absolute;left:10699;top:10714;width:90;height:0;visibility:visible;mso-wrap-style:square" o:connectortype="straight" o:gfxdata="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" strokecolor="black [0]" strokeweight="2pt">
+                <v:shape id="AutoShape 111" o:spid="_x0000_s1081" type="#_x0000_t32" style="position:absolute;left:10699;top:10714;width:90;height:0;visibility:visible;mso-wrap-style:square" o:connectortype="straight" o:gfxdata="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" strokecolor="black [0]" strokeweight="2pt">
                   <v:shadow color="black [0]"/>
                 </v:shape>
-                <v:shape id="AutoShape 112" o:spid="_x0000_s1083" type="#_x0000_t32" style="position:absolute;left:10700;top:10713;width:0;height:16;visibility:visible;mso-wrap-style:square" o:connectortype="straight" o:gfxdata="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" strokecolor="black [0]" strokeweight="2pt">
+                <v:shape id="AutoShape 112" o:spid="_x0000_s1082" type="#_x0000_t32" style="position:absolute;left:10700;top:10713;width:0;height:16;visibility:visible;mso-wrap-style:square" o:connectortype="straight" o:gfxdata="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" strokecolor="black [0]" strokeweight="2pt">
                   <v:shadow color="black [0]"/>
                 </v:shape>
-                <v:shape id="AutoShape 113" o:spid="_x0000_s1084" type="#_x0000_t32" style="position:absolute;left:10788;top:10714;width:0;height:16;visibility:visible;mso-wrap-style:square" o:connectortype="straight" o:gfxdata="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" strokecolor="black [0]" strokeweight="2pt">
+                <v:shape id="AutoShape 113" o:spid="_x0000_s1083" type="#_x0000_t32" style="position:absolute;left:10788;top:10714;width:0;height:16;visibility:visible;mso-wrap-style:square" o:connectortype="straight" o:gfxdata="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" strokecolor="black [0]" strokeweight="2pt">
                   <v:shadow color="black [0]"/>
                 </v:shape>
-                <v:shape id="AutoShape 114" o:spid="_x0000_s1085" type="#_x0000_t32" style="position:absolute;left:10701;top:10777;width:91;height:0;visibility:visible;mso-wrap-style:square" o:connectortype="straight" o:gfxdata="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" strokecolor="black [0]" strokeweight="2pt">
+                <v:shape id="AutoShape 114" o:spid="_x0000_s1084" type="#_x0000_t32" style="position:absolute;left:10701;top:10777;width:91;height:0;visibility:visible;mso-wrap-style:square" o:connectortype="straight" o:gfxdata="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" strokecolor="black [0]" strokeweight="2pt">
                   <v:shadow color="black [0]"/>
                 </v:shape>
-                <v:shape id="AutoShape 115" o:spid="_x0000_s1086" type="#_x0000_t32" style="position:absolute;left:10703;top:10762;width:0;height:16;visibility:visible;mso-wrap-style:square" o:connectortype="straight" o:gfxdata="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" strokecolor="black [0]" strokeweight="2pt">
+                <v:shape id="AutoShape 115" o:spid="_x0000_s1085" type="#_x0000_t32" style="position:absolute;left:10703;top:10762;width:0;height:16;visibility:visible;mso-wrap-style:square" o:connectortype="straight" o:gfxdata="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" strokecolor="black [0]" strokeweight="2pt">
                   <v:shadow color="black [0]"/>
                 </v:shape>
-                <v:shape id="AutoShape 116" o:spid="_x0000_s1087" type="#_x0000_t32" style="position:absolute;left:10791;top:10762;width:0;height:16;visibility:visible;mso-wrap-style:square" o:connectortype="straight" o:gfxdata="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" strokecolor="black [0]" strokeweight="2pt">
+                <v:shape id="AutoShape 116" o:spid="_x0000_s1086" type="#_x0000_t32" style="position:absolute;left:10791;top:10762;width:0;height:16;visibility:visible;mso-wrap-style:square" o:connectortype="straight" o:gfxdata="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" strokecolor="black [0]" strokeweight="2pt">
                   <v:shadow color="black [0]"/>
                 </v:shape>
-                <v:shape id="AutoShape 117" o:spid="_x0000_s1088" type="#_x0000_t32" style="position:absolute;left:10744;top:10776;width:0;height:17;visibility:visible;mso-wrap-style:square" o:connectortype="straight" o:gfxdata="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" strokecolor="black [0]" strokeweight="2pt">
+                <v:shape id="AutoShape 117" o:spid="_x0000_s1087" type="#_x0000_t32" style="position:absolute;left:10744;top:10776;width:0;height:17;visibility:visible;mso-wrap-style:square" o:connectortype="straight" o:gfxdata="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" strokecolor="black [0]" strokeweight="2pt">
                   <v:shadow color="black [0]"/>
                 </v:shape>
-                <v:shape id="Text Box 118" o:spid="_x0000_s1089" type="#_x0000_t202" style="position:absolute;left:10701;top:10792;width:91;height:32;visibility:visible;mso-wrap-style:square;v-text-anchor:top" o:gfxdata="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" filled="f" fillcolor="#5b9bd5" strokecolor="#7f7f7f" strokeweight="2pt">
+                <v:shape id="Text Box 118" o:spid="_x0000_s1088" type="#_x0000_t202" style="position:absolute;left:10701;top:10792;width:91;height:32;visibility:visible;mso-wrap-style:square;v-text-anchor:top" o:gfxdata="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" filled="f" fillcolor="#5b9bd5" strokecolor="#7f7f7f" strokeweight="2pt">
                   <v:shadow color="black [0]"/>
                   <v:textbox inset="2.88pt,2.88pt,2.88pt,2.88pt">
                     <w:txbxContent>
@@ -11082,10 +11053,10 @@
                     </w:txbxContent>
                   </v:textbox>
                 </v:shape>
-                <v:shape id="AutoShape 119" o:spid="_x0000_s1090" type="#_x0000_t32" style="position:absolute;left:10744;top:10824;width:0;height:17;visibility:visible;mso-wrap-style:square" o:connectortype="straight" o:gfxdata="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" strokecolor="black [0]" strokeweight="2pt">
+                <v:shape id="AutoShape 119" o:spid="_x0000_s1089" type="#_x0000_t32" style="position:absolute;left:10744;top:10824;width:0;height:17;visibility:visible;mso-wrap-style:square" o:connectortype="straight" o:gfxdata="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" strokecolor="black [0]" strokeweight="2pt">
                   <v:shadow color="black [0]"/>
                 </v:shape>
-                <v:shape id="Text Box 120" o:spid="_x0000_s1091" type="#_x0000_t202" style="position:absolute;left:10701;top:10841;width:90;height:56;visibility:visible;mso-wrap-style:square;v-text-anchor:top" o:gfxdata="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" filled="f" fillcolor="#5b9bd5" strokecolor="#7f7f7f" strokeweight="2pt">
+                <v:shape id="Text Box 120" o:spid="_x0000_s1090" type="#_x0000_t202" style="position:absolute;left:10701;top:10841;width:90;height:56;visibility:visible;mso-wrap-style:square;v-text-anchor:top" o:gfxdata="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" filled="f" fillcolor="#5b9bd5" strokecolor="#7f7f7f" strokeweight="2pt">
                   <v:shadow color="black [0]"/>
                   <v:textbox inset="2.88pt,2.88pt,2.88pt,2.88pt">
                     <w:txbxContent>
@@ -11111,7 +11082,7 @@
                     </w:txbxContent>
                   </v:textbox>
                 </v:shape>
-                <v:shape id="_x0000_s1092" type="#_x0000_t202" style="position:absolute;left:10842;top:10729;width:128;height:32;visibility:visible;mso-wrap-style:square;v-text-anchor:top" o:gfxdata="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" filled="f" fillcolor="#5b9bd5" strokecolor="#7f7f7f" strokeweight="2pt">
+                <v:shape id="_x0000_s1091" type="#_x0000_t202" style="position:absolute;left:10842;top:10729;width:128;height:32;visibility:visible;mso-wrap-style:square;v-text-anchor:top" o:gfxdata="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" filled="f" fillcolor="#5b9bd5" strokecolor="#7f7f7f" strokeweight="2pt">
                   <v:shadow color="black [0]"/>
                   <v:textbox inset="2.88pt,2.88pt,2.88pt,2.88pt">
                     <w:txbxContent>
@@ -11127,10 +11098,10 @@
                     </w:txbxContent>
                   </v:textbox>
                 </v:shape>
-                <v:shape id="AutoShape 122" o:spid="_x0000_s1093" type="#_x0000_t32" style="position:absolute;left:10828;top:10791;width:14;height:0;visibility:visible;mso-wrap-style:square" o:connectortype="straight" o:gfxdata="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" strokecolor="black [0]" strokeweight="2pt">
+                <v:shape id="AutoShape 122" o:spid="_x0000_s1092" type="#_x0000_t32" style="position:absolute;left:10828;top:10791;width:14;height:0;visibility:visible;mso-wrap-style:square" o:connectortype="straight" o:gfxdata="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" strokecolor="black [0]" strokeweight="2pt">
                   <v:shadow color="black [0]"/>
                 </v:shape>
-                <v:shape id="Text Box 123" o:spid="_x0000_s1094" type="#_x0000_t202" style="position:absolute;left:10842;top:10771;width:128;height:32;visibility:visible;mso-wrap-style:square;v-text-anchor:top" o:gfxdata="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" filled="f" fillcolor="#5b9bd5" strokecolor="#7f7f7f" strokeweight="2pt">
+                <v:shape id="Text Box 123" o:spid="_x0000_s1093" type="#_x0000_t202" style="position:absolute;left:10842;top:10771;width:128;height:32;visibility:visible;mso-wrap-style:square;v-text-anchor:top" o:gfxdata="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" filled="f" fillcolor="#5b9bd5" strokecolor="#7f7f7f" strokeweight="2pt">
                   <v:shadow color="black [0]"/>
                   <v:textbox inset="2.88pt,2.88pt,2.88pt,2.88pt">
                     <w:txbxContent>
@@ -11146,10 +11117,10 @@
                     </w:txbxContent>
                   </v:textbox>
                 </v:shape>
-                <v:shape id="AutoShape 124" o:spid="_x0000_s1095" type="#_x0000_t32" style="position:absolute;left:10827;top:10827;width:15;height:0;visibility:visible;mso-wrap-style:square" o:connectortype="straight" o:gfxdata="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" strokecolor="black [0]" strokeweight="2pt">
+                <v:shape id="AutoShape 124" o:spid="_x0000_s1094" type="#_x0000_t32" style="position:absolute;left:10827;top:10827;width:15;height:0;visibility:visible;mso-wrap-style:square" o:connectortype="straight" o:gfxdata="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" strokecolor="black [0]" strokeweight="2pt">
                   <v:shadow color="black [0]"/>
                 </v:shape>
-                <v:shape id="Text Box 125" o:spid="_x0000_s1096" type="#_x0000_t202" style="position:absolute;left:10842;top:10808;width:128;height:32;visibility:visible;mso-wrap-style:square;v-text-anchor:top" o:gfxdata="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" filled="f" fillcolor="#5b9bd5" strokecolor="#7f7f7f" strokeweight="2pt">
+                <v:shape id="Text Box 125" o:spid="_x0000_s1095" type="#_x0000_t202" style="position:absolute;left:10842;top:10808;width:128;height:32;visibility:visible;mso-wrap-style:square;v-text-anchor:top" o:gfxdata="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" filled="f" fillcolor="#5b9bd5" strokecolor="#7f7f7f" strokeweight="2pt">
                   <v:shadow color="black [0]"/>
                   <v:textbox inset="2.88pt,2.88pt,2.88pt,2.88pt">
                     <w:txbxContent>
@@ -11165,7 +11136,7 @@
                     </w:txbxContent>
                   </v:textbox>
                 </v:shape>
-                <v:shape id="Text Box 126" o:spid="_x0000_s1097" type="#_x0000_t202" style="position:absolute;left:10842;top:10849;width:128;height:32;visibility:visible;mso-wrap-style:square;v-text-anchor:top" o:gfxdata="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" filled="f" fillcolor="#5b9bd5" strokecolor="#7f7f7f" strokeweight="2pt">
+                <v:shape id="Text Box 126" o:spid="_x0000_s1096" type="#_x0000_t202" style="position:absolute;left:10842;top:10849;width:128;height:32;visibility:visible;mso-wrap-style:square;v-text-anchor:top" o:gfxdata="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" filled="f" fillcolor="#5b9bd5" strokecolor="#7f7f7f" strokeweight="2pt">
                   <v:shadow color="black [0]"/>
                   <v:textbox inset="2.88pt,2.88pt,2.88pt,2.88pt">
                     <w:txbxContent>
@@ -11181,20 +11152,44 @@
                     </w:txbxContent>
                   </v:textbox>
                 </v:shape>
-                <v:shape id="AutoShape 127" o:spid="_x0000_s1098" type="#_x0000_t32" style="position:absolute;left:10791;top:10804;width:36;height:0;visibility:visible;mso-wrap-style:square" o:connectortype="straight" o:gfxdata="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" strokecolor="black [0]" strokeweight="2pt">
+                <v:shape id="AutoShape 127" o:spid="_x0000_s1097" type="#_x0000_t32" style="position:absolute;left:10791;top:10804;width:36;height:0;visibility:visible;mso-wrap-style:square" o:connectortype="straight" o:gfxdata="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" strokecolor="black [0]" strokeweight="2pt">
                   <v:shadow color="black [0]"/>
                 </v:shape>
-                <v:shape id="AutoShape 128" o:spid="_x0000_s1099" type="#_x0000_t32" style="position:absolute;left:10827;top:10747;width:0;height:123;flip:x;visibility:visible;mso-wrap-style:square" o:connectortype="straight" o:gfxdata="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" strokecolor="black [0]" strokeweight="2pt">
+                <v:shape id="AutoShape 128" o:spid="_x0000_s1098" type="#_x0000_t32" style="position:absolute;left:10827;top:10747;width:0;height:123;flip:x;visibility:visible;mso-wrap-style:square" o:connectortype="straight" o:gfxdata="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" strokecolor="black [0]" strokeweight="2pt">
                   <v:shadow color="black [0]"/>
                 </v:shape>
-                <v:shape id="AutoShape 129" o:spid="_x0000_s1100" type="#_x0000_t32" style="position:absolute;left:10826;top:10748;width:14;height:0;visibility:visible;mso-wrap-style:square" o:connectortype="straight" o:gfxdata="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" strokecolor="black [0]" strokeweight="2pt">
+                <v:shape id="AutoShape 129" o:spid="_x0000_s1099" type="#_x0000_t32" style="position:absolute;left:10826;top:10748;width:14;height:0;visibility:visible;mso-wrap-style:square" o:connectortype="straight" o:gfxdata="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" strokecolor="black [0]" strokeweight="2pt">
                   <v:shadow color="black [0]"/>
                 </v:shape>
-                <v:shape id="AutoShape 130" o:spid="_x0000_s1101" type="#_x0000_t32" style="position:absolute;left:10827;top:10868;width:14;height:0;visibility:visible;mso-wrap-style:square" o:connectortype="straight" o:gfxdata="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" strokecolor="black [0]" strokeweight="2pt">
+                <v:shape id="AutoShape 130" o:spid="_x0000_s1100" type="#_x0000_t32" style="position:absolute;left:10827;top:10868;width:14;height:0;visibility:visible;mso-wrap-style:square" o:connectortype="straight" o:gfxdata="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" strokecolor="black [0]" strokeweight="2pt">
                   <v:shadow color="black [0]"/>
                 </v:shape>
-                <v:shape id="AutoShape 131" o:spid="_x0000_s1102" type="#_x0000_t32" style="position:absolute;left:10827;top:10698;width:0;height:50;visibility:visible;mso-wrap-style:square" o:connectortype="straight" o:gfxdata="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" strokecolor="black [0]" strokeweight="2pt">
+                <v:shape id="AutoShape 131" o:spid="_x0000_s1101" type="#_x0000_t32" style="position:absolute;left:10827;top:10698;width:0;height:50;visibility:visible;mso-wrap-style:square" o:connectortype="straight" o:gfxdata="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" strokecolor="black [0]" strokeweight="2pt">
                   <v:shadow color="black [0]"/>
+                </v:shape>
+                <v:shape id="Text Box 101" o:spid="_x0000_s1102" type="#_x0000_t202" style="position:absolute;left:11096;top:10665;width:156;height:32;visibility:visible;mso-wrap-style:square;v-text-anchor:top" o:gfxdata="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" fillcolor="white [3212]" strokecolor="#7f7f7f" strokeweight="2pt">
+                  <v:shadow color="black [0]"/>
+                  <v:textbox inset="2.88pt,2.88pt,2.88pt,2.88pt">
+                    <w:txbxContent>
+                      <w:p>
+                        <w:pPr>
+                          <w:widowControl w:val="0"/>
+                          <w:jc w:val="center"/>
+                          <w:rPr>
+                            <w:sz w:val="20"/>
+                            <w:szCs w:val="20"/>
+                          </w:rPr>
+                        </w:pPr>
+                        <w:r>
+                          <w:rPr>
+                            <w:sz w:val="20"/>
+                            <w:szCs w:val="20"/>
+                          </w:rPr>
+                          <w:t>Inscription / se connecter</w:t>
+                        </w:r>
+                      </w:p>
+                    </w:txbxContent>
+                  </v:textbox>
                 </v:shape>
                 <w10:wrap anchorx="margin"/>
               </v:group>
@@ -11321,7 +11316,7 @@
           </mc:Choice>
           <mc:Fallback>
             <w:pict>
-              <v:shape w14:anchorId="49AA8372" id="AutoShape 105" o:spid="_x0000_s1026" type="#_x0000_t32" style="position:absolute;margin-left:353.8pt;margin-top:2.8pt;width:3.6pt;height:77.35pt;z-index:251659263;visibility:visible;mso-wrap-style:square;mso-width-percent:0;mso-height-percent:0;mso-wrap-distance-left:9pt;mso-wrap-distance-top:0;mso-wrap-distance-right:9pt;mso-wrap-distance-bottom:0;mso-position-horizontal:absolute;mso-position-horizontal-relative:margin;mso-position-vertical:absolute;mso-position-vertical-relative:text;mso-width-percent:0;mso-height-percent:0;mso-width-relative:margin;mso-height-relative:margin" o:gfxdata="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" strokecolor="black [0]" strokeweight="2pt">
+              <v:shape w14:anchorId="5F6CDB27" id="AutoShape 105" o:spid="_x0000_s1026" type="#_x0000_t32" style="position:absolute;margin-left:353.8pt;margin-top:2.8pt;width:3.6pt;height:77.35pt;z-index:251659263;visibility:visible;mso-wrap-style:square;mso-width-percent:0;mso-height-percent:0;mso-wrap-distance-left:9pt;mso-wrap-distance-top:0;mso-wrap-distance-right:9pt;mso-wrap-distance-bottom:0;mso-position-horizontal:absolute;mso-position-horizontal-relative:margin;mso-position-vertical:absolute;mso-position-vertical-relative:text;mso-width-percent:0;mso-height-percent:0;mso-width-relative:margin;mso-height-relative:margin" o:gfxdata="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" strokecolor="black [0]" strokeweight="2pt">
                 <v:shadow color="black [0]"/>
                 <w10:wrap anchorx="margin"/>
               </v:shape>
@@ -11334,6 +11329,11 @@
       <w:pPr>
         <w:pStyle w:val="Corps"/>
       </w:pPr>
+    </w:p>
+    <w:p>
+      <w:pPr>
+        <w:pStyle w:val="Corps"/>
+      </w:pPr>
       <w:r>
         <w:rPr>
           <w:noProof/>
@@ -11341,15 +11341,15 @@
         <mc:AlternateContent>
           <mc:Choice Requires="wps">
             <w:drawing>
-              <wp:anchor distT="0" distB="0" distL="114300" distR="114300" simplePos="0" relativeHeight="251691008" behindDoc="0" locked="0" layoutInCell="1" allowOverlap="1" wp14:anchorId="78BCEDA2" wp14:editId="36EA27F5">
+              <wp:anchor distT="0" distB="0" distL="114300" distR="114300" simplePos="0" relativeHeight="251691008" behindDoc="0" locked="0" layoutInCell="1" allowOverlap="1" wp14:anchorId="78BCEDA2" wp14:editId="1A9C08DD">
                 <wp:simplePos x="0" y="0"/>
                 <wp:positionH relativeFrom="column">
-                  <wp:posOffset>4078416</wp:posOffset>
+                  <wp:posOffset>4077970</wp:posOffset>
                 </wp:positionH>
                 <wp:positionV relativeFrom="paragraph">
-                  <wp:posOffset>5002</wp:posOffset>
+                  <wp:posOffset>96248</wp:posOffset>
                 </wp:positionV>
-                <wp:extent cx="957736" cy="319405"/>
+                <wp:extent cx="957580" cy="319405"/>
                 <wp:effectExtent l="0" t="0" r="13970" b="23495"/>
                 <wp:wrapNone/>
                 <wp:docPr id="1073741937" name="Text Box 121"/>
@@ -11365,7 +11365,7 @@
                       <wps:spPr bwMode="auto">
                         <a:xfrm>
                           <a:off x="0" y="0"/>
-                          <a:ext cx="957736" cy="319405"/>
+                          <a:ext cx="957580" cy="319405"/>
                         </a:xfrm>
                         <a:prstGeom prst="rect">
                           <a:avLst/>
@@ -11426,7 +11426,7 @@
           </mc:Choice>
           <mc:Fallback>
             <w:pict>
-              <v:shape w14:anchorId="78BCEDA2" id="Text Box 121" o:spid="_x0000_s1103" type="#_x0000_t202" style="position:absolute;margin-left:321.15pt;margin-top:.4pt;width:75.4pt;height:25.15pt;z-index:251691008;visibility:visible;mso-wrap-style:square;mso-width-percent:0;mso-wrap-distance-left:9pt;mso-wrap-distance-top:0;mso-wrap-distance-right:9pt;mso-wrap-distance-bottom:0;mso-position-horizontal:absolute;mso-position-horizontal-relative:text;mso-position-vertical:absolute;mso-position-vertical-relative:text;mso-width-percent:0;mso-width-relative:margin;v-text-anchor:top" o:gfxdata="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" fillcolor="white [3212]" strokecolor="#7f7f7f" strokeweight="2pt">
+              <v:shape w14:anchorId="78BCEDA2" id="Text Box 121" o:spid="_x0000_s1103" type="#_x0000_t202" style="position:absolute;margin-left:321.1pt;margin-top:7.6pt;width:75.4pt;height:25.15pt;z-index:251691008;visibility:visible;mso-wrap-style:square;mso-width-percent:0;mso-wrap-distance-left:9pt;mso-wrap-distance-top:0;mso-wrap-distance-right:9pt;mso-wrap-distance-bottom:0;mso-position-horizontal:absolute;mso-position-horizontal-relative:text;mso-position-vertical:absolute;mso-position-vertical-relative:text;mso-width-percent:0;mso-width-relative:margin;v-text-anchor:top" o:gfxdata="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" fillcolor="white [3212]" strokecolor="#7f7f7f" strokeweight="2pt">
                 <v:textbox inset="2.88pt,2.88pt,2.88pt,2.88pt">
                   <w:txbxContent>
                     <w:p>
@@ -11468,167 +11468,7 @@
         <mc:AlternateContent>
           <mc:Choice Requires="wps">
             <w:drawing>
-              <wp:anchor distT="0" distB="0" distL="114300" distR="114300" simplePos="0" relativeHeight="251688960" behindDoc="0" locked="0" layoutInCell="1" allowOverlap="1" wp14:anchorId="33801184" wp14:editId="66562103">
-                <wp:simplePos x="0" y="0"/>
-                <wp:positionH relativeFrom="column">
-                  <wp:posOffset>2743200</wp:posOffset>
-                </wp:positionH>
-                <wp:positionV relativeFrom="paragraph">
-                  <wp:posOffset>52657</wp:posOffset>
-                </wp:positionV>
-                <wp:extent cx="957736" cy="319405"/>
-                <wp:effectExtent l="0" t="0" r="13970" b="23495"/>
-                <wp:wrapNone/>
-                <wp:docPr id="1073741934" name="Text Box 121"/>
-                <wp:cNvGraphicFramePr>
-                  <a:graphicFrameLocks xmlns:a="http://schemas.openxmlformats.org/drawingml/2006/main"/>
-                </wp:cNvGraphicFramePr>
-                <a:graphic xmlns:a="http://schemas.openxmlformats.org/drawingml/2006/main">
-                  <a:graphicData uri="http://schemas.microsoft.com/office/word/2010/wordprocessingShape">
-                    <wps:wsp>
-                      <wps:cNvSpPr txBox="1">
-                        <a:spLocks noChangeArrowheads="1"/>
-                      </wps:cNvSpPr>
-                      <wps:spPr bwMode="auto">
-                        <a:xfrm>
-                          <a:off x="0" y="0"/>
-                          <a:ext cx="957736" cy="319405"/>
-                        </a:xfrm>
-                        <a:prstGeom prst="rect">
-                          <a:avLst/>
-                        </a:prstGeom>
-                        <a:solidFill>
-                          <a:schemeClr val="bg1"/>
-                        </a:solidFill>
-                        <a:ln w="25400">
-                          <a:solidFill>
-                            <a:srgbClr val="7F7F7F"/>
-                          </a:solidFill>
-                          <a:miter lim="800000"/>
-                          <a:headEnd/>
-                          <a:tailEnd/>
-                        </a:ln>
-                        <a:effectLst/>
-                      </wps:spPr>
-                      <wps:txbx>
-                        <w:txbxContent>
-                          <w:p>
-                            <w:pPr>
-                              <w:widowControl w:val="0"/>
-                              <w:jc w:val="center"/>
-                              <w:rPr>
-                                <w:sz w:val="20"/>
-                                <w:szCs w:val="20"/>
-                              </w:rPr>
-                            </w:pPr>
-                            <w:r>
-                              <w:rPr>
-                                <w:sz w:val="20"/>
-                                <w:szCs w:val="20"/>
-                              </w:rPr>
-                              <w:t>l</w:t>
-                            </w:r>
-                            <w:r>
-                              <w:rPr>
-                                <w:sz w:val="20"/>
-                                <w:szCs w:val="20"/>
-                              </w:rPr>
-                              <w:t xml:space="preserve">a </w:t>
-                            </w:r>
-                            <w:proofErr w:type="spellStart"/>
-                            <w:r>
-                              <w:rPr>
-                                <w:sz w:val="20"/>
-                                <w:szCs w:val="20"/>
-                              </w:rPr>
-                              <w:t>société</w:t>
-                            </w:r>
-                            <w:proofErr w:type="spellEnd"/>
-                          </w:p>
-                          <w:p>
-                            <w:pPr>
-                              <w:widowControl w:val="0"/>
-                              <w:jc w:val="right"/>
-                            </w:pPr>
-                          </w:p>
-                        </w:txbxContent>
-                      </wps:txbx>
-                      <wps:bodyPr rot="0" vert="horz" wrap="square" lIns="36576" tIns="36576" rIns="36576" bIns="36576" anchor="t" anchorCtr="0" upright="1">
-                        <a:noAutofit/>
-                      </wps:bodyPr>
-                    </wps:wsp>
-                  </a:graphicData>
-                </a:graphic>
-                <wp14:sizeRelH relativeFrom="margin">
-                  <wp14:pctWidth>0</wp14:pctWidth>
-                </wp14:sizeRelH>
-              </wp:anchor>
-            </w:drawing>
-          </mc:Choice>
-          <mc:Fallback>
-            <w:pict>
-              <v:shape w14:anchorId="33801184" id="_x0000_s1104" type="#_x0000_t202" style="position:absolute;margin-left:3in;margin-top:4.15pt;width:75.4pt;height:25.15pt;z-index:251688960;visibility:visible;mso-wrap-style:square;mso-width-percent:0;mso-wrap-distance-left:9pt;mso-wrap-distance-top:0;mso-wrap-distance-right:9pt;mso-wrap-distance-bottom:0;mso-position-horizontal:absolute;mso-position-horizontal-relative:text;mso-position-vertical:absolute;mso-position-vertical-relative:text;mso-width-percent:0;mso-width-relative:margin;v-text-anchor:top" o:gfxdata="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" fillcolor="white [3212]" strokecolor="#7f7f7f" strokeweight="2pt">
-                <v:textbox inset="2.88pt,2.88pt,2.88pt,2.88pt">
-                  <w:txbxContent>
-                    <w:p>
-                      <w:pPr>
-                        <w:widowControl w:val="0"/>
-                        <w:jc w:val="center"/>
-                        <w:rPr>
-                          <w:sz w:val="20"/>
-                          <w:szCs w:val="20"/>
-                        </w:rPr>
-                      </w:pPr>
-                      <w:r>
-                        <w:rPr>
-                          <w:sz w:val="20"/>
-                          <w:szCs w:val="20"/>
-                        </w:rPr>
-                        <w:t>l</w:t>
-                      </w:r>
-                      <w:r>
-                        <w:rPr>
-                          <w:sz w:val="20"/>
-                          <w:szCs w:val="20"/>
-                        </w:rPr>
-                        <w:t xml:space="preserve">a </w:t>
-                      </w:r>
-                      <w:proofErr w:type="spellStart"/>
-                      <w:r>
-                        <w:rPr>
-                          <w:sz w:val="20"/>
-                          <w:szCs w:val="20"/>
-                        </w:rPr>
-                        <w:t>société</w:t>
-                      </w:r>
-                      <w:proofErr w:type="spellEnd"/>
-                    </w:p>
-                    <w:p>
-                      <w:pPr>
-                        <w:widowControl w:val="0"/>
-                        <w:jc w:val="right"/>
-                      </w:pPr>
-                    </w:p>
-                  </w:txbxContent>
-                </v:textbox>
-              </v:shape>
-            </w:pict>
-          </mc:Fallback>
-        </mc:AlternateContent>
-      </w:r>
-    </w:p>
-    <w:p>
-      <w:pPr>
-        <w:pStyle w:val="Corps"/>
-      </w:pPr>
-      <w:r>
-        <w:rPr>
-          <w:noProof/>
-        </w:rPr>
-        <mc:AlternateContent>
-          <mc:Choice Requires="wps">
-            <w:drawing>
-              <wp:anchor distT="0" distB="0" distL="114300" distR="114300" simplePos="0" relativeHeight="251695104" behindDoc="0" locked="0" layoutInCell="1" allowOverlap="1" wp14:anchorId="02F7AE04" wp14:editId="21D61EC2">
+              <wp:anchor distT="0" distB="0" distL="114300" distR="114300" simplePos="0" relativeHeight="251695104" behindDoc="0" locked="0" layoutInCell="1" allowOverlap="1" wp14:anchorId="02F7AE04" wp14:editId="7F7A20EA">
                 <wp:simplePos x="0" y="0"/>
                 <wp:positionH relativeFrom="column">
                   <wp:posOffset>5395393</wp:posOffset>
@@ -11745,7 +11585,7 @@
           </mc:Choice>
           <mc:Fallback>
             <w:pict>
-              <v:shape w14:anchorId="02F7AE04" id="Text Box 96" o:spid="_x0000_s1105" type="#_x0000_t202" style="position:absolute;margin-left:424.85pt;margin-top:5.6pt;width:62.25pt;height:41.95pt;z-index:251695104;visibility:visible;mso-wrap-style:square;mso-height-percent:0;mso-wrap-distance-left:9pt;mso-wrap-distance-top:0;mso-wrap-distance-right:9pt;mso-wrap-distance-bottom:0;mso-position-horizontal:absolute;mso-position-horizontal-relative:text;mso-position-vertical:absolute;mso-position-vertical-relative:text;mso-height-percent:0;mso-height-relative:margin;v-text-anchor:top" o:gfxdata="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" fillcolor="white [3212]" strokecolor="#7f7f7f" strokeweight="2pt">
+              <v:shape w14:anchorId="02F7AE04" id="Text Box 96" o:spid="_x0000_s1104" type="#_x0000_t202" style="position:absolute;margin-left:424.85pt;margin-top:5.6pt;width:62.25pt;height:41.95pt;z-index:251695104;visibility:visible;mso-wrap-style:square;mso-height-percent:0;mso-wrap-distance-left:9pt;mso-wrap-distance-top:0;mso-wrap-distance-right:9pt;mso-wrap-distance-bottom:0;mso-position-horizontal:absolute;mso-position-horizontal-relative:text;mso-position-vertical:absolute;mso-position-vertical-relative:text;mso-height-percent:0;mso-height-relative:margin;v-text-anchor:top" o:gfxdata="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" fillcolor="white [3212]" strokecolor="#7f7f7f" strokeweight="2pt">
                 <v:shadow color="black [0]"/>
                 <v:textbox inset="2.88pt,2.88pt,2.88pt,2.88pt">
                   <w:txbxContent>
@@ -11804,6 +11644,16 @@
       <w:pPr>
         <w:pStyle w:val="Corps"/>
       </w:pPr>
+    </w:p>
+    <w:p>
+      <w:pPr>
+        <w:pStyle w:val="Corps"/>
+      </w:pPr>
+    </w:p>
+    <w:p>
+      <w:pPr>
+        <w:pStyle w:val="Corps"/>
+      </w:pPr>
       <w:r>
         <w:rPr>
           <w:noProof/>
@@ -11811,15 +11661,15 @@
         <mc:AlternateContent>
           <mc:Choice Requires="wps">
             <w:drawing>
-              <wp:anchor distT="0" distB="0" distL="114300" distR="114300" simplePos="0" relativeHeight="251693056" behindDoc="0" locked="0" layoutInCell="1" allowOverlap="1" wp14:anchorId="167F3F85" wp14:editId="1CAF52A9">
+              <wp:anchor distT="0" distB="0" distL="114300" distR="114300" simplePos="0" relativeHeight="251693056" behindDoc="0" locked="0" layoutInCell="1" allowOverlap="1" wp14:anchorId="167F3F85" wp14:editId="68FBA1BA">
                 <wp:simplePos x="0" y="0"/>
                 <wp:positionH relativeFrom="column">
                   <wp:posOffset>4090670</wp:posOffset>
                 </wp:positionH>
                 <wp:positionV relativeFrom="paragraph">
-                  <wp:posOffset>105934</wp:posOffset>
+                  <wp:posOffset>103233</wp:posOffset>
                 </wp:positionV>
-                <wp:extent cx="957736" cy="319405"/>
+                <wp:extent cx="957580" cy="319405"/>
                 <wp:effectExtent l="0" t="0" r="13970" b="23495"/>
                 <wp:wrapNone/>
                 <wp:docPr id="1073741938" name="Text Box 121"/>
@@ -11835,7 +11685,7 @@
                       <wps:spPr bwMode="auto">
                         <a:xfrm>
                           <a:off x="0" y="0"/>
-                          <a:ext cx="957736" cy="319405"/>
+                          <a:ext cx="957580" cy="319405"/>
                         </a:xfrm>
                         <a:prstGeom prst="rect">
                           <a:avLst/>
@@ -11886,7 +11736,7 @@
           </mc:Choice>
           <mc:Fallback>
             <w:pict>
-              <v:shape w14:anchorId="167F3F85" id="_x0000_s1106" type="#_x0000_t202" style="position:absolute;margin-left:322.1pt;margin-top:8.35pt;width:75.4pt;height:25.15pt;z-index:251693056;visibility:visible;mso-wrap-style:square;mso-width-percent:0;mso-wrap-distance-left:9pt;mso-wrap-distance-top:0;mso-wrap-distance-right:9pt;mso-wrap-distance-bottom:0;mso-position-horizontal:absolute;mso-position-horizontal-relative:text;mso-position-vertical:absolute;mso-position-vertical-relative:text;mso-width-percent:0;mso-width-relative:margin;v-text-anchor:top" o:gfxdata="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" fillcolor="white [3212]" strokecolor="#7f7f7f" strokeweight="2pt">
+              <v:shape w14:anchorId="167F3F85" id="_x0000_s1105" type="#_x0000_t202" style="position:absolute;margin-left:322.1pt;margin-top:8.15pt;width:75.4pt;height:25.15pt;z-index:251693056;visibility:visible;mso-wrap-style:square;mso-width-percent:0;mso-wrap-distance-left:9pt;mso-wrap-distance-top:0;mso-wrap-distance-right:9pt;mso-wrap-distance-bottom:0;mso-position-horizontal:absolute;mso-position-horizontal-relative:text;mso-position-vertical:absolute;mso-position-vertical-relative:text;mso-width-percent:0;mso-width-relative:margin;v-text-anchor:top" o:gfxdata="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" fillcolor="white [3212]" strokecolor="#7f7f7f" strokeweight="2pt">
                 <v:textbox inset="2.88pt,2.88pt,2.88pt,2.88pt">
                   <w:txbxContent>
                     <w:p>
@@ -11918,135 +11768,15 @@
         <mc:AlternateContent>
           <mc:Choice Requires="wps">
             <w:drawing>
-              <wp:anchor distT="0" distB="0" distL="114300" distR="114300" simplePos="0" relativeHeight="251684864" behindDoc="0" locked="0" layoutInCell="1" allowOverlap="1" wp14:anchorId="7D80E4DB" wp14:editId="5D908458">
+              <wp:anchor distT="0" distB="0" distL="114300" distR="114300" simplePos="0" relativeHeight="251686912" behindDoc="0" locked="0" layoutInCell="1" allowOverlap="1" wp14:anchorId="3DEAD1EC" wp14:editId="377BDEB2">
                 <wp:simplePos x="0" y="0"/>
                 <wp:positionH relativeFrom="column">
-                  <wp:posOffset>2734533</wp:posOffset>
+                  <wp:posOffset>2751455</wp:posOffset>
                 </wp:positionH>
                 <wp:positionV relativeFrom="paragraph">
-                  <wp:posOffset>181011</wp:posOffset>
+                  <wp:posOffset>1087755</wp:posOffset>
                 </wp:positionV>
-                <wp:extent cx="973961" cy="319405"/>
-                <wp:effectExtent l="0" t="0" r="17145" b="23495"/>
-                <wp:wrapNone/>
-                <wp:docPr id="1073741932" name="Text Box 121"/>
-                <wp:cNvGraphicFramePr>
-                  <a:graphicFrameLocks xmlns:a="http://schemas.openxmlformats.org/drawingml/2006/main"/>
-                </wp:cNvGraphicFramePr>
-                <a:graphic xmlns:a="http://schemas.openxmlformats.org/drawingml/2006/main">
-                  <a:graphicData uri="http://schemas.microsoft.com/office/word/2010/wordprocessingShape">
-                    <wps:wsp>
-                      <wps:cNvSpPr txBox="1">
-                        <a:spLocks noChangeArrowheads="1"/>
-                      </wps:cNvSpPr>
-                      <wps:spPr bwMode="auto">
-                        <a:xfrm>
-                          <a:off x="0" y="0"/>
-                          <a:ext cx="973961" cy="319405"/>
-                        </a:xfrm>
-                        <a:prstGeom prst="rect">
-                          <a:avLst/>
-                        </a:prstGeom>
-                        <a:solidFill>
-                          <a:schemeClr val="bg1"/>
-                        </a:solidFill>
-                        <a:ln w="25400">
-                          <a:solidFill>
-                            <a:srgbClr val="7F7F7F"/>
-                          </a:solidFill>
-                          <a:miter lim="800000"/>
-                          <a:headEnd/>
-                          <a:tailEnd/>
-                        </a:ln>
-                        <a:effectLst/>
-                      </wps:spPr>
-                      <wps:txbx>
-                        <w:txbxContent>
-                          <w:p>
-                            <w:pPr>
-                              <w:widowControl w:val="0"/>
-                              <w:jc w:val="center"/>
-                            </w:pPr>
-                            <w:proofErr w:type="spellStart"/>
-                            <w:r>
-                              <w:t>Hébe</w:t>
-                            </w:r>
-                            <w:r>
-                              <w:t>rgement</w:t>
-                            </w:r>
-                            <w:proofErr w:type="spellEnd"/>
-                          </w:p>
-                        </w:txbxContent>
-                      </wps:txbx>
-                      <wps:bodyPr rot="0" vert="horz" wrap="square" lIns="36576" tIns="36576" rIns="36576" bIns="36576" anchor="t" anchorCtr="0" upright="1">
-                        <a:noAutofit/>
-                      </wps:bodyPr>
-                    </wps:wsp>
-                  </a:graphicData>
-                </a:graphic>
-                <wp14:sizeRelH relativeFrom="margin">
-                  <wp14:pctWidth>0</wp14:pctWidth>
-                </wp14:sizeRelH>
-              </wp:anchor>
-            </w:drawing>
-          </mc:Choice>
-          <mc:Fallback>
-            <w:pict>
-              <v:shape w14:anchorId="7D80E4DB" id="_x0000_s1107" type="#_x0000_t202" style="position:absolute;margin-left:215.3pt;margin-top:14.25pt;width:76.7pt;height:25.15pt;z-index:251684864;visibility:visible;mso-wrap-style:square;mso-width-percent:0;mso-wrap-distance-left:9pt;mso-wrap-distance-top:0;mso-wrap-distance-right:9pt;mso-wrap-distance-bottom:0;mso-position-horizontal:absolute;mso-position-horizontal-relative:text;mso-position-vertical:absolute;mso-position-vertical-relative:text;mso-width-percent:0;mso-width-relative:margin;v-text-anchor:top" o:gfxdata="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" fillcolor="white [3212]" strokecolor="#7f7f7f" strokeweight="2pt">
-                <v:textbox inset="2.88pt,2.88pt,2.88pt,2.88pt">
-                  <w:txbxContent>
-                    <w:p>
-                      <w:pPr>
-                        <w:widowControl w:val="0"/>
-                        <w:jc w:val="center"/>
-                      </w:pPr>
-                      <w:proofErr w:type="spellStart"/>
-                      <w:r>
-                        <w:t>Hébe</w:t>
-                      </w:r>
-                      <w:r>
-                        <w:t>rgement</w:t>
-                      </w:r>
-                      <w:proofErr w:type="spellEnd"/>
-                    </w:p>
-                  </w:txbxContent>
-                </v:textbox>
-              </v:shape>
-            </w:pict>
-          </mc:Fallback>
-        </mc:AlternateContent>
-      </w:r>
-    </w:p>
-    <w:p>
-      <w:pPr>
-        <w:pStyle w:val="Corps"/>
-      </w:pPr>
-    </w:p>
-    <w:p>
-      <w:pPr>
-        <w:pStyle w:val="Corps"/>
-      </w:pPr>
-    </w:p>
-    <w:p>
-      <w:pPr>
-        <w:pStyle w:val="Corps"/>
-      </w:pPr>
-      <w:r>
-        <w:rPr>
-          <w:noProof/>
-        </w:rPr>
-        <mc:AlternateContent>
-          <mc:Choice Requires="wps">
-            <w:drawing>
-              <wp:anchor distT="0" distB="0" distL="114300" distR="114300" simplePos="0" relativeHeight="251686912" behindDoc="0" locked="0" layoutInCell="1" allowOverlap="1" wp14:anchorId="3DEAD1EC" wp14:editId="4F3A8D7A">
-                <wp:simplePos x="0" y="0"/>
-                <wp:positionH relativeFrom="column">
-                  <wp:posOffset>2751868</wp:posOffset>
-                </wp:positionH>
-                <wp:positionV relativeFrom="paragraph">
-                  <wp:posOffset>142327</wp:posOffset>
-                </wp:positionV>
-                <wp:extent cx="940402" cy="472322"/>
+                <wp:extent cx="939800" cy="471805"/>
                 <wp:effectExtent l="0" t="0" r="12700" b="23495"/>
                 <wp:wrapNone/>
                 <wp:docPr id="1073741933" name="Text Box 121"/>
@@ -12062,7 +11792,7 @@
                       <wps:spPr bwMode="auto">
                         <a:xfrm>
                           <a:off x="0" y="0"/>
-                          <a:ext cx="940402" cy="472322"/>
+                          <a:ext cx="939800" cy="471805"/>
                         </a:xfrm>
                         <a:prstGeom prst="rect">
                           <a:avLst/>
@@ -12115,7 +11845,7 @@
           </mc:Choice>
           <mc:Fallback>
             <w:pict>
-              <v:shape w14:anchorId="3DEAD1EC" id="_x0000_s1108" type="#_x0000_t202" style="position:absolute;margin-left:216.7pt;margin-top:11.2pt;width:74.05pt;height:37.2pt;z-index:251686912;visibility:visible;mso-wrap-style:square;mso-width-percent:0;mso-height-percent:0;mso-wrap-distance-left:9pt;mso-wrap-distance-top:0;mso-wrap-distance-right:9pt;mso-wrap-distance-bottom:0;mso-position-horizontal:absolute;mso-position-horizontal-relative:text;mso-position-vertical:absolute;mso-position-vertical-relative:text;mso-width-percent:0;mso-height-percent:0;mso-width-relative:margin;mso-height-relative:margin;v-text-anchor:top" o:gfxdata="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" fillcolor="white [3212]" strokecolor="#7f7f7f" strokeweight="2pt">
+              <v:shape w14:anchorId="3DEAD1EC" id="_x0000_s1106" type="#_x0000_t202" style="position:absolute;margin-left:216.65pt;margin-top:85.65pt;width:74pt;height:37.15pt;z-index:251686912;visibility:visible;mso-wrap-style:square;mso-width-percent:0;mso-height-percent:0;mso-wrap-distance-left:9pt;mso-wrap-distance-top:0;mso-wrap-distance-right:9pt;mso-wrap-distance-bottom:0;mso-position-horizontal:absolute;mso-position-horizontal-relative:text;mso-position-vertical:absolute;mso-position-vertical-relative:text;mso-width-percent:0;mso-height-percent:0;mso-width-relative:margin;mso-height-relative:margin;v-text-anchor:top" o:gfxdata="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" fillcolor="white [3212]" strokecolor="#7f7f7f" strokeweight="2pt">
                 <v:textbox inset="2.88pt,2.88pt,2.88pt,2.88pt">
                   <w:txbxContent>
                     <w:p>
@@ -12139,6 +11869,266 @@
           </mc:Fallback>
         </mc:AlternateContent>
       </w:r>
+      <w:r>
+        <w:rPr>
+          <w:noProof/>
+        </w:rPr>
+        <mc:AlternateContent>
+          <mc:Choice Requires="wps">
+            <w:drawing>
+              <wp:anchor distT="0" distB="0" distL="114300" distR="114300" simplePos="0" relativeHeight="251688960" behindDoc="0" locked="0" layoutInCell="1" allowOverlap="1" wp14:anchorId="33801184" wp14:editId="4A9B00D6">
+                <wp:simplePos x="0" y="0"/>
+                <wp:positionH relativeFrom="column">
+                  <wp:posOffset>2743200</wp:posOffset>
+                </wp:positionH>
+                <wp:positionV relativeFrom="paragraph">
+                  <wp:posOffset>29845</wp:posOffset>
+                </wp:positionV>
+                <wp:extent cx="957580" cy="319405"/>
+                <wp:effectExtent l="0" t="0" r="13970" b="23495"/>
+                <wp:wrapNone/>
+                <wp:docPr id="1073741934" name="Text Box 121"/>
+                <wp:cNvGraphicFramePr>
+                  <a:graphicFrameLocks xmlns:a="http://schemas.openxmlformats.org/drawingml/2006/main"/>
+                </wp:cNvGraphicFramePr>
+                <a:graphic xmlns:a="http://schemas.openxmlformats.org/drawingml/2006/main">
+                  <a:graphicData uri="http://schemas.microsoft.com/office/word/2010/wordprocessingShape">
+                    <wps:wsp>
+                      <wps:cNvSpPr txBox="1">
+                        <a:spLocks noChangeArrowheads="1"/>
+                      </wps:cNvSpPr>
+                      <wps:spPr bwMode="auto">
+                        <a:xfrm>
+                          <a:off x="0" y="0"/>
+                          <a:ext cx="957580" cy="319405"/>
+                        </a:xfrm>
+                        <a:prstGeom prst="rect">
+                          <a:avLst/>
+                        </a:prstGeom>
+                        <a:solidFill>
+                          <a:schemeClr val="bg1"/>
+                        </a:solidFill>
+                        <a:ln w="25400">
+                          <a:solidFill>
+                            <a:srgbClr val="7F7F7F"/>
+                          </a:solidFill>
+                          <a:miter lim="800000"/>
+                          <a:headEnd/>
+                          <a:tailEnd/>
+                        </a:ln>
+                        <a:effectLst/>
+                      </wps:spPr>
+                      <wps:txbx>
+                        <w:txbxContent>
+                          <w:p>
+                            <w:pPr>
+                              <w:widowControl w:val="0"/>
+                              <w:jc w:val="center"/>
+                              <w:rPr>
+                                <w:sz w:val="20"/>
+                                <w:szCs w:val="20"/>
+                              </w:rPr>
+                            </w:pPr>
+                            <w:r>
+                              <w:rPr>
+                                <w:sz w:val="20"/>
+                                <w:szCs w:val="20"/>
+                              </w:rPr>
+                              <w:t>l</w:t>
+                            </w:r>
+                            <w:r>
+                              <w:rPr>
+                                <w:sz w:val="20"/>
+                                <w:szCs w:val="20"/>
+                              </w:rPr>
+                              <w:t xml:space="preserve">a </w:t>
+                            </w:r>
+                            <w:proofErr w:type="spellStart"/>
+                            <w:r>
+                              <w:rPr>
+                                <w:sz w:val="20"/>
+                                <w:szCs w:val="20"/>
+                              </w:rPr>
+                              <w:t>société</w:t>
+                            </w:r>
+                            <w:proofErr w:type="spellEnd"/>
+                          </w:p>
+                          <w:p>
+                            <w:pPr>
+                              <w:widowControl w:val="0"/>
+                              <w:jc w:val="right"/>
+                            </w:pPr>
+                          </w:p>
+                        </w:txbxContent>
+                      </wps:txbx>
+                      <wps:bodyPr rot="0" vert="horz" wrap="square" lIns="36576" tIns="36576" rIns="36576" bIns="36576" anchor="t" anchorCtr="0" upright="1">
+                        <a:noAutofit/>
+                      </wps:bodyPr>
+                    </wps:wsp>
+                  </a:graphicData>
+                </a:graphic>
+                <wp14:sizeRelH relativeFrom="margin">
+                  <wp14:pctWidth>0</wp14:pctWidth>
+                </wp14:sizeRelH>
+              </wp:anchor>
+            </w:drawing>
+          </mc:Choice>
+          <mc:Fallback>
+            <w:pict>
+              <v:shape w14:anchorId="33801184" id="_x0000_s1107" type="#_x0000_t202" style="position:absolute;margin-left:3in;margin-top:2.35pt;width:75.4pt;height:25.15pt;z-index:251688960;visibility:visible;mso-wrap-style:square;mso-width-percent:0;mso-wrap-distance-left:9pt;mso-wrap-distance-top:0;mso-wrap-distance-right:9pt;mso-wrap-distance-bottom:0;mso-position-horizontal:absolute;mso-position-horizontal-relative:text;mso-position-vertical:absolute;mso-position-vertical-relative:text;mso-width-percent:0;mso-width-relative:margin;v-text-anchor:top" o:gfxdata="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" fillcolor="white [3212]" strokecolor="#7f7f7f" strokeweight="2pt">
+                <v:textbox inset="2.88pt,2.88pt,2.88pt,2.88pt">
+                  <w:txbxContent>
+                    <w:p>
+                      <w:pPr>
+                        <w:widowControl w:val="0"/>
+                        <w:jc w:val="center"/>
+                        <w:rPr>
+                          <w:sz w:val="20"/>
+                          <w:szCs w:val="20"/>
+                        </w:rPr>
+                      </w:pPr>
+                      <w:r>
+                        <w:rPr>
+                          <w:sz w:val="20"/>
+                          <w:szCs w:val="20"/>
+                        </w:rPr>
+                        <w:t>l</w:t>
+                      </w:r>
+                      <w:r>
+                        <w:rPr>
+                          <w:sz w:val="20"/>
+                          <w:szCs w:val="20"/>
+                        </w:rPr>
+                        <w:t xml:space="preserve">a </w:t>
+                      </w:r>
+                      <w:proofErr w:type="spellStart"/>
+                      <w:r>
+                        <w:rPr>
+                          <w:sz w:val="20"/>
+                          <w:szCs w:val="20"/>
+                        </w:rPr>
+                        <w:t>société</w:t>
+                      </w:r>
+                      <w:proofErr w:type="spellEnd"/>
+                    </w:p>
+                    <w:p>
+                      <w:pPr>
+                        <w:widowControl w:val="0"/>
+                        <w:jc w:val="right"/>
+                      </w:pPr>
+                    </w:p>
+                  </w:txbxContent>
+                </v:textbox>
+              </v:shape>
+            </w:pict>
+          </mc:Fallback>
+        </mc:AlternateContent>
+      </w:r>
+      <w:r>
+        <w:rPr>
+          <w:noProof/>
+        </w:rPr>
+        <mc:AlternateContent>
+          <mc:Choice Requires="wps">
+            <w:drawing>
+              <wp:anchor distT="0" distB="0" distL="114300" distR="114300" simplePos="0" relativeHeight="251684864" behindDoc="0" locked="0" layoutInCell="1" allowOverlap="1" wp14:anchorId="7D80E4DB" wp14:editId="06822A3C">
+                <wp:simplePos x="0" y="0"/>
+                <wp:positionH relativeFrom="column">
+                  <wp:posOffset>2734310</wp:posOffset>
+                </wp:positionH>
+                <wp:positionV relativeFrom="paragraph">
+                  <wp:posOffset>546100</wp:posOffset>
+                </wp:positionV>
+                <wp:extent cx="973455" cy="319405"/>
+                <wp:effectExtent l="0" t="0" r="17145" b="23495"/>
+                <wp:wrapNone/>
+                <wp:docPr id="1073741932" name="Text Box 121"/>
+                <wp:cNvGraphicFramePr>
+                  <a:graphicFrameLocks xmlns:a="http://schemas.openxmlformats.org/drawingml/2006/main"/>
+                </wp:cNvGraphicFramePr>
+                <a:graphic xmlns:a="http://schemas.openxmlformats.org/drawingml/2006/main">
+                  <a:graphicData uri="http://schemas.microsoft.com/office/word/2010/wordprocessingShape">
+                    <wps:wsp>
+                      <wps:cNvSpPr txBox="1">
+                        <a:spLocks noChangeArrowheads="1"/>
+                      </wps:cNvSpPr>
+                      <wps:spPr bwMode="auto">
+                        <a:xfrm>
+                          <a:off x="0" y="0"/>
+                          <a:ext cx="973455" cy="319405"/>
+                        </a:xfrm>
+                        <a:prstGeom prst="rect">
+                          <a:avLst/>
+                        </a:prstGeom>
+                        <a:solidFill>
+                          <a:schemeClr val="bg1"/>
+                        </a:solidFill>
+                        <a:ln w="25400">
+                          <a:solidFill>
+                            <a:srgbClr val="7F7F7F"/>
+                          </a:solidFill>
+                          <a:miter lim="800000"/>
+                          <a:headEnd/>
+                          <a:tailEnd/>
+                        </a:ln>
+                        <a:effectLst/>
+                      </wps:spPr>
+                      <wps:txbx>
+                        <w:txbxContent>
+                          <w:p>
+                            <w:pPr>
+                              <w:widowControl w:val="0"/>
+                              <w:jc w:val="center"/>
+                            </w:pPr>
+                            <w:proofErr w:type="spellStart"/>
+                            <w:r>
+                              <w:t>Hébe</w:t>
+                            </w:r>
+                            <w:r>
+                              <w:t>rgement</w:t>
+                            </w:r>
+                            <w:proofErr w:type="spellEnd"/>
+                          </w:p>
+                        </w:txbxContent>
+                      </wps:txbx>
+                      <wps:bodyPr rot="0" vert="horz" wrap="square" lIns="36576" tIns="36576" rIns="36576" bIns="36576" anchor="t" anchorCtr="0" upright="1">
+                        <a:noAutofit/>
+                      </wps:bodyPr>
+                    </wps:wsp>
+                  </a:graphicData>
+                </a:graphic>
+                <wp14:sizeRelH relativeFrom="margin">
+                  <wp14:pctWidth>0</wp14:pctWidth>
+                </wp14:sizeRelH>
+              </wp:anchor>
+            </w:drawing>
+          </mc:Choice>
+          <mc:Fallback>
+            <w:pict>
+              <v:shape w14:anchorId="7D80E4DB" id="_x0000_s1108" type="#_x0000_t202" style="position:absolute;margin-left:215.3pt;margin-top:43pt;width:76.65pt;height:25.15pt;z-index:251684864;visibility:visible;mso-wrap-style:square;mso-width-percent:0;mso-wrap-distance-left:9pt;mso-wrap-distance-top:0;mso-wrap-distance-right:9pt;mso-wrap-distance-bottom:0;mso-position-horizontal:absolute;mso-position-horizontal-relative:text;mso-position-vertical:absolute;mso-position-vertical-relative:text;mso-width-percent:0;mso-width-relative:margin;v-text-anchor:top" o:gfxdata="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" fillcolor="white [3212]" strokecolor="#7f7f7f" strokeweight="2pt">
+                <v:textbox inset="2.88pt,2.88pt,2.88pt,2.88pt">
+                  <w:txbxContent>
+                    <w:p>
+                      <w:pPr>
+                        <w:widowControl w:val="0"/>
+                        <w:jc w:val="center"/>
+                      </w:pPr>
+                      <w:proofErr w:type="spellStart"/>
+                      <w:r>
+                        <w:t>Hébe</w:t>
+                      </w:r>
+                      <w:r>
+                        <w:t>rgement</w:t>
+                      </w:r>
+                      <w:proofErr w:type="spellEnd"/>
+                    </w:p>
+                  </w:txbxContent>
+                </v:textbox>
+              </v:shape>
+            </w:pict>
+          </mc:Fallback>
+        </mc:AlternateContent>
+      </w:r>
     </w:p>
     <w:p>
       <w:pPr>
@@ -12154,6 +12144,13 @@
       <w:pPr>
         <w:pStyle w:val="Corps"/>
       </w:pPr>
+    </w:p>
+    <w:p>
+      <w:pPr>
+        <w:pStyle w:val="Corps"/>
+      </w:pPr>
+      <w:bookmarkStart w:id="0" w:name="_GoBack"/>
+      <w:bookmarkEnd w:id="0"/>
     </w:p>
     <w:p>
       <w:pPr>
@@ -18712,8 +18709,6 @@
           <w:rFonts w:ascii="Helvetica" w:eastAsia="Helvetica" w:hAnsi="Helvetica" w:cs="Helvetica"/>
         </w:rPr>
       </w:pPr>
-      <w:bookmarkStart w:id="0" w:name="_GoBack"/>
-      <w:bookmarkEnd w:id="0"/>
     </w:p>
     <w:sectPr>
       <w:footerReference w:type="default" r:id="rId8"/>

</xml_diff>